<commit_message>
-added "chemical reaction" innovation -added stackable bonuses to various science mobile upgrades -fixed a typo in injection master, intended effect unchanged
</commit_message>
<xml_diff>
--- a/Pathfinder paladin ffxi style.docx
+++ b/Pathfinder paladin ffxi style.docx
@@ -4,15 +4,7 @@
   <w:body>
     <w:p>
       <w:r>
-        <w:t xml:space="preserve">Pathfinder paladin </w:t>
-      </w:r>
-      <w:proofErr w:type="spellStart"/>
-      <w:r>
-        <w:t>ffxi</w:t>
-      </w:r>
-      <w:proofErr w:type="spellEnd"/>
-      <w:r>
-        <w:t xml:space="preserve"> style</w:t>
+        <w:t>Pathfinder paladin ffxi style</w:t>
       </w:r>
     </w:p>
     <w:p/>
@@ -1462,23 +1454,7 @@
         <w:spacing w:line="240" w:lineRule="auto"/>
       </w:pPr>
       <w:r>
-        <w:t xml:space="preserve">Paladins gain a stamina pool equal to con mod plus </w:t>
-      </w:r>
-      <w:proofErr w:type="spellStart"/>
-      <w:r>
-        <w:t>chr</w:t>
-      </w:r>
-      <w:proofErr w:type="spellEnd"/>
-      <w:r>
-        <w:t xml:space="preserve"> mod plus </w:t>
-      </w:r>
-      <w:proofErr w:type="spellStart"/>
-      <w:r>
-        <w:t>bab</w:t>
-      </w:r>
-      <w:proofErr w:type="spellEnd"/>
-      <w:r>
-        <w:t>, this pool is otherwise the same as a normal stamina pool. If playing a campaign where everyone has a stamina pool by default, the paladin’s stamina pool is double its normal size</w:t>
+        <w:t>Paladins gain a stamina pool equal to con mod plus chr mod plus bab, this pool is otherwise the same as a normal stamina pool. If playing a campaign where everyone has a stamina pool by default, the paladin’s stamina pool is double its normal size</w:t>
       </w:r>
     </w:p>
     <w:p/>
@@ -1498,15 +1474,7 @@
         <w:t xml:space="preserve">ivine </w:t>
       </w:r>
       <w:r>
-        <w:t xml:space="preserve">art is 10 + paladin level + </w:t>
-      </w:r>
-      <w:proofErr w:type="spellStart"/>
-      <w:r>
-        <w:t>chr</w:t>
-      </w:r>
-      <w:proofErr w:type="spellEnd"/>
-      <w:r>
-        <w:t xml:space="preserve"> mod. Unless stated otherwise, each divine art may only be taken once</w:t>
+        <w:t>art is 10 + paladin level + chr mod. Unless stated otherwise, each divine art may only be taken once</w:t>
       </w:r>
     </w:p>
     <w:p/>
@@ -1860,8 +1828,6 @@
         <w:tab/>
         <w:t>Standard Action</w:t>
       </w:r>
-      <w:bookmarkStart w:id="0" w:name="_GoBack"/>
-      <w:bookmarkEnd w:id="0"/>
     </w:p>
     <w:p>
       <w:r>
@@ -2004,11 +1970,9 @@
       <w:r>
         <w:t xml:space="preserve">, doing unarmed damage and forcing them to make a will save DC 10 + level + </w:t>
       </w:r>
-      <w:proofErr w:type="spellStart"/>
       <w:r>
         <w:t>chr</w:t>
       </w:r>
-      <w:proofErr w:type="spellEnd"/>
       <w:r>
         <w:t xml:space="preserve"> mod or be stunned for 1 round</w:t>
       </w:r>
@@ -2091,15 +2055,7 @@
     </w:p>
     <w:p>
       <w:r>
-        <w:t xml:space="preserve">As a move action the paladin can grant DR/- to all allies within 30ft(including themselves) equal to her </w:t>
-      </w:r>
-      <w:proofErr w:type="spellStart"/>
-      <w:r>
-        <w:t>chr</w:t>
-      </w:r>
-      <w:proofErr w:type="spellEnd"/>
-      <w:r>
-        <w:t xml:space="preserve"> modifier for 5 rounds</w:t>
+        <w:t>As a move action the paladin can grant DR/- to all allies within 30ft(including themselves) equal to her chr modifier for 5 rounds</w:t>
       </w:r>
       <w:r>
         <w:t>.  Additionally, those affected gain temp hp against magic damage equal to the paladin</w:t>
@@ -2131,15 +2087,7 @@
     </w:p>
     <w:p>
       <w:r>
-        <w:t xml:space="preserve">Allies affected by rampart also receive a bonus to concentration checks equal to double the paladin’s </w:t>
-      </w:r>
-      <w:proofErr w:type="spellStart"/>
-      <w:r>
-        <w:t>chr</w:t>
-      </w:r>
-      <w:proofErr w:type="spellEnd"/>
-      <w:r>
-        <w:t xml:space="preserve"> modifier</w:t>
+        <w:t>Allies affected by rampart also receive a bonus to concentration checks equal to double the paladin’s chr modifier</w:t>
       </w:r>
     </w:p>
     <w:p>
@@ -2149,7 +2097,15 @@
     </w:p>
     <w:p>
       <w:r>
-        <w:t>At level 15 onward, when you shield an attack, you gain a shield stack(max level), once 5 per minutes you can convert you shield stacks into stamina as a free action</w:t>
+        <w:t>At level 15 onward, when you shield an attack, you gain a shield stack(max level), once 5 per minutes you can convert you</w:t>
+      </w:r>
+      <w:r>
+        <w:t>r</w:t>
+      </w:r>
+      <w:bookmarkStart w:id="0" w:name="_GoBack"/>
+      <w:bookmarkEnd w:id="0"/>
+      <w:r>
+        <w:t xml:space="preserve"> shield stacks into stamina as a free action</w:t>
       </w:r>
       <w:r>
         <w:t>. 1 shield stack becomes 1 stamina</w:t>
@@ -2189,15 +2145,7 @@
     </w:p>
     <w:p>
       <w:r>
-        <w:t xml:space="preserve">Once per minute as a swift action you can enhance your next divine art; it has its DC increased by 10, and if it does damage, that damage is multiplied by the paladin’s </w:t>
-      </w:r>
-      <w:proofErr w:type="spellStart"/>
-      <w:r>
-        <w:t>chr</w:t>
-      </w:r>
-      <w:proofErr w:type="spellEnd"/>
-      <w:r>
-        <w:t xml:space="preserve"> modifier</w:t>
+        <w:t>Once per minute as a swift action you can enhance your next divine art; it has its DC increased by 10, and if it does damage, that damage is multiplied by the paladin’s chr modifier</w:t>
       </w:r>
     </w:p>
     <w:p>
@@ -2303,7 +2251,7 @@
       </w:pPr>
     </w:pPrDefault>
   </w:docDefaults>
-  <w:latentStyles w:defLockedState="0" w:defUIPriority="99" w:defSemiHidden="0" w:defUnhideWhenUsed="0" w:defQFormat="0" w:count="375">
+  <w:latentStyles w:defLockedState="0" w:defUIPriority="99" w:defSemiHidden="0" w:defUnhideWhenUsed="0" w:defQFormat="0" w:count="377">
     <w:lsdException w:name="Normal" w:uiPriority="0" w:qFormat="1"/>
     <w:lsdException w:name="heading 1" w:uiPriority="9" w:qFormat="1"/>
     <w:lsdException w:name="heading 2" w:semiHidden="1" w:uiPriority="9" w:unhideWhenUsed="1" w:qFormat="1"/>
@@ -2409,7 +2357,6 @@
     <w:lsdException w:name="HTML Sample" w:semiHidden="1" w:unhideWhenUsed="1"/>
     <w:lsdException w:name="HTML Typewriter" w:semiHidden="1" w:unhideWhenUsed="1"/>
     <w:lsdException w:name="HTML Variable" w:semiHidden="1" w:unhideWhenUsed="1"/>
-    <w:lsdException w:name="Normal Table" w:semiHidden="1" w:unhideWhenUsed="1"/>
     <w:lsdException w:name="annotation subject" w:semiHidden="1" w:unhideWhenUsed="1"/>
     <w:lsdException w:name="No List" w:semiHidden="1" w:unhideWhenUsed="1"/>
     <w:lsdException w:name="Outline List 1" w:semiHidden="1" w:unhideWhenUsed="1"/>
@@ -2455,11 +2402,9 @@
     <w:lsdException w:name="Table Subtle 1" w:semiHidden="1" w:unhideWhenUsed="1"/>
     <w:lsdException w:name="Table Subtle 2" w:semiHidden="1" w:unhideWhenUsed="1"/>
     <w:lsdException w:name="Table Web 1" w:semiHidden="1" w:unhideWhenUsed="1"/>
-    <w:lsdException w:name="Table Web 2" w:semiHidden="1" w:unhideWhenUsed="1"/>
     <w:lsdException w:name="Table Web 3" w:semiHidden="1" w:unhideWhenUsed="1"/>
     <w:lsdException w:name="Balloon Text" w:semiHidden="1" w:unhideWhenUsed="1"/>
     <w:lsdException w:name="Table Grid" w:uiPriority="39"/>
-    <w:lsdException w:name="Table Theme" w:semiHidden="1" w:unhideWhenUsed="1"/>
     <w:lsdException w:name="Placeholder Text" w:semiHidden="1"/>
     <w:lsdException w:name="No Spacing" w:uiPriority="1" w:qFormat="1"/>
     <w:lsdException w:name="Light Shading" w:uiPriority="60"/>
@@ -2679,6 +2624,8 @@
     <w:lsdException w:name="Smart Hyperlink" w:semiHidden="1" w:unhideWhenUsed="1"/>
     <w:lsdException w:name="Hashtag" w:semiHidden="1" w:unhideWhenUsed="1"/>
     <w:lsdException w:name="Unresolved Mention" w:semiHidden="1" w:unhideWhenUsed="1"/>
+    <w:lsdException w:name="Smart Link" w:semiHidden="1" w:unhideWhenUsed="1"/>
+    <w:lsdException w:name="Smart Link Error" w:semiHidden="1" w:unhideWhenUsed="1"/>
   </w:latentStyles>
   <w:style w:type="paragraph" w:default="1" w:styleId="Normal">
     <w:name w:val="Normal"/>

</xml_diff>

<commit_message>
added missing level requirements for abilities
</commit_message>
<xml_diff>
--- a/Pathfinder paladin ffxi style.docx
+++ b/Pathfinder paladin ffxi style.docx
@@ -4,7 +4,15 @@
   <w:body>
     <w:p>
       <w:r>
-        <w:t>Pathfinder paladin ffxi style</w:t>
+        <w:t xml:space="preserve">Pathfinder paladin </w:t>
+      </w:r>
+      <w:proofErr w:type="spellStart"/>
+      <w:r>
+        <w:t>ffxi</w:t>
+      </w:r>
+      <w:proofErr w:type="spellEnd"/>
+      <w:r>
+        <w:t xml:space="preserve"> style</w:t>
       </w:r>
     </w:p>
     <w:p/>
@@ -1454,7 +1462,23 @@
         <w:spacing w:line="240" w:lineRule="auto"/>
       </w:pPr>
       <w:r>
-        <w:t>Paladins gain a stamina pool equal to con mod plus chr mod plus bab, this pool is otherwise the same as a normal stamina pool. If playing a campaign where everyone has a stamina pool by default, the paladin’s stamina pool is double its normal size</w:t>
+        <w:t xml:space="preserve">Paladins gain a stamina pool equal to con mod plus </w:t>
+      </w:r>
+      <w:proofErr w:type="spellStart"/>
+      <w:r>
+        <w:t>chr</w:t>
+      </w:r>
+      <w:proofErr w:type="spellEnd"/>
+      <w:r>
+        <w:t xml:space="preserve"> mod plus </w:t>
+      </w:r>
+      <w:proofErr w:type="spellStart"/>
+      <w:r>
+        <w:t>bab</w:t>
+      </w:r>
+      <w:proofErr w:type="spellEnd"/>
+      <w:r>
+        <w:t>, this pool is otherwise the same as a normal stamina pool. If playing a campaign where everyone has a stamina pool by default, the paladin’s stamina pool is double its normal size</w:t>
       </w:r>
     </w:p>
     <w:p/>
@@ -1474,7 +1498,15 @@
         <w:t xml:space="preserve">ivine </w:t>
       </w:r>
       <w:r>
-        <w:t>art is 10 + paladin level + chr mod. Unless stated otherwise, each divine art may only be taken once</w:t>
+        <w:t xml:space="preserve">art is 10 + paladin level + </w:t>
+      </w:r>
+      <w:proofErr w:type="spellStart"/>
+      <w:r>
+        <w:t>chr</w:t>
+      </w:r>
+      <w:proofErr w:type="spellEnd"/>
+      <w:r>
+        <w:t xml:space="preserve"> mod. Unless stated otherwise, each divine art may only be taken once</w:t>
       </w:r>
     </w:p>
     <w:p/>
@@ -1970,9 +2002,11 @@
       <w:r>
         <w:t xml:space="preserve">, doing unarmed damage and forcing them to make a will save DC 10 + level + </w:t>
       </w:r>
+      <w:proofErr w:type="spellStart"/>
       <w:r>
         <w:t>chr</w:t>
       </w:r>
+      <w:proofErr w:type="spellEnd"/>
       <w:r>
         <w:t xml:space="preserve"> mod or be stunned for 1 round</w:t>
       </w:r>
@@ -2019,7 +2053,22 @@
     </w:p>
     <w:p>
       <w:r>
-        <w:t>As an immediate action the paladin can brace for impact and greatly reduce the damage they take, doubling the paladin’s total DR. This bonus DR rapidly decays at a rate of 5 per round until only the paladin’s normal DR remains. Sentinel may only be used once per 10 minutes</w:t>
+        <w:t>A</w:t>
+      </w:r>
+      <w:r>
+        <w:t>t 6</w:t>
+      </w:r>
+      <w:r>
+        <w:rPr>
+          <w:vertAlign w:val="superscript"/>
+        </w:rPr>
+        <w:t>th</w:t>
+      </w:r>
+      <w:r>
+        <w:t xml:space="preserve"> level, a</w:t>
+      </w:r>
+      <w:r>
+        <w:t>s an immediate action the paladin can brace for impact and greatly reduce the damage they take, doubling the paladin’s total DR. This bonus DR rapidly decays at a rate of 5 per round until only the paladin’s normal DR remains. Sentinel may only be used once per 10 minutes</w:t>
       </w:r>
     </w:p>
     <w:p>
@@ -2029,7 +2078,19 @@
     </w:p>
     <w:p>
       <w:r>
-        <w:t>The paladin’s heartiness is truly relentless, they now recover 1 stamina each round</w:t>
+        <w:t>At 7</w:t>
+      </w:r>
+      <w:r>
+        <w:rPr>
+          <w:vertAlign w:val="superscript"/>
+        </w:rPr>
+        <w:t>th</w:t>
+      </w:r>
+      <w:r>
+        <w:t xml:space="preserve"> level, t</w:t>
+      </w:r>
+      <w:r>
+        <w:t>he paladin’s heartiness is truly relentless, they now recover 1 stamina each round</w:t>
       </w:r>
     </w:p>
     <w:p>
@@ -2055,7 +2116,15 @@
     </w:p>
     <w:p>
       <w:r>
-        <w:t>As a move action the paladin can grant DR/- to all allies within 30ft(including themselves) equal to her chr modifier for 5 rounds</w:t>
+        <w:t xml:space="preserve">As a move action the paladin can grant DR/- to all allies within 30ft(including themselves) equal to her </w:t>
+      </w:r>
+      <w:proofErr w:type="spellStart"/>
+      <w:r>
+        <w:t>chr</w:t>
+      </w:r>
+      <w:proofErr w:type="spellEnd"/>
+      <w:r>
+        <w:t xml:space="preserve"> modifier for 5 rounds</w:t>
       </w:r>
       <w:r>
         <w:t>.  Additionally, those affected gain temp hp against magic damage equal to the paladin</w:t>
@@ -2087,24 +2156,47 @@
     </w:p>
     <w:p>
       <w:r>
-        <w:t>Allies affected by rampart also receive a bonus to concentration checks equal to double the paladin’s chr modifier</w:t>
-      </w:r>
-    </w:p>
-    <w:p>
-      <w:r>
-        <w:t>Chivalry</w:t>
-      </w:r>
-    </w:p>
-    <w:p>
-      <w:r>
-        <w:t>At level 15 onward, when you shield an attack, you gain a shield stack(max level), once 5 per minutes you can convert you</w:t>
-      </w:r>
-      <w:r>
-        <w:t>r</w:t>
+        <w:t>A</w:t>
+      </w:r>
+      <w:r>
+        <w:t>t 15</w:t>
+      </w:r>
+      <w:r>
+        <w:rPr>
+          <w:vertAlign w:val="superscript"/>
+        </w:rPr>
+        <w:t>th</w:t>
+      </w:r>
+      <w:r>
+        <w:t xml:space="preserve"> level, a</w:t>
       </w:r>
       <w:bookmarkStart w:id="0" w:name="_GoBack"/>
       <w:bookmarkEnd w:id="0"/>
       <w:r>
+        <w:t xml:space="preserve">llies affected by rampart also receive a bonus to concentration checks equal to double the paladin’s </w:t>
+      </w:r>
+      <w:proofErr w:type="spellStart"/>
+      <w:r>
+        <w:t>chr</w:t>
+      </w:r>
+      <w:proofErr w:type="spellEnd"/>
+      <w:r>
+        <w:t xml:space="preserve"> modifier</w:t>
+      </w:r>
+    </w:p>
+    <w:p>
+      <w:r>
+        <w:t>Chivalry</w:t>
+      </w:r>
+    </w:p>
+    <w:p>
+      <w:r>
+        <w:t>At level 15 onward, when you shield an attack, you gain a shield stack(max level), once 5 per minutes you can convert you</w:t>
+      </w:r>
+      <w:r>
+        <w:t>r</w:t>
+      </w:r>
+      <w:r>
         <w:t xml:space="preserve"> shield stacks into stamina as a free action</w:t>
       </w:r>
       <w:r>
@@ -2145,7 +2237,15 @@
     </w:p>
     <w:p>
       <w:r>
-        <w:t>Once per minute as a swift action you can enhance your next divine art; it has its DC increased by 10, and if it does damage, that damage is multiplied by the paladin’s chr modifier</w:t>
+        <w:t xml:space="preserve">Once per minute as a swift action you can enhance your next divine art; it has its DC increased by 10, and if it does damage, that damage is multiplied by the paladin’s </w:t>
+      </w:r>
+      <w:proofErr w:type="spellStart"/>
+      <w:r>
+        <w:t>chr</w:t>
+      </w:r>
+      <w:proofErr w:type="spellEnd"/>
+      <w:r>
+        <w:t xml:space="preserve"> modifier</w:t>
       </w:r>
     </w:p>
     <w:p>
@@ -2251,7 +2351,7 @@
       </w:pPr>
     </w:pPrDefault>
   </w:docDefaults>
-  <w:latentStyles w:defLockedState="0" w:defUIPriority="99" w:defSemiHidden="0" w:defUnhideWhenUsed="0" w:defQFormat="0" w:count="377">
+  <w:latentStyles w:defLockedState="0" w:defUIPriority="99" w:defSemiHidden="0" w:defUnhideWhenUsed="0" w:defQFormat="0" w:count="376">
     <w:lsdException w:name="Normal" w:uiPriority="0" w:qFormat="1"/>
     <w:lsdException w:name="heading 1" w:uiPriority="9" w:qFormat="1"/>
     <w:lsdException w:name="heading 2" w:semiHidden="1" w:uiPriority="9" w:unhideWhenUsed="1" w:qFormat="1"/>
@@ -2357,6 +2457,7 @@
     <w:lsdException w:name="HTML Sample" w:semiHidden="1" w:unhideWhenUsed="1"/>
     <w:lsdException w:name="HTML Typewriter" w:semiHidden="1" w:unhideWhenUsed="1"/>
     <w:lsdException w:name="HTML Variable" w:semiHidden="1" w:unhideWhenUsed="1"/>
+    <w:lsdException w:name="Normal Table" w:semiHidden="1" w:unhideWhenUsed="1"/>
     <w:lsdException w:name="annotation subject" w:semiHidden="1" w:unhideWhenUsed="1"/>
     <w:lsdException w:name="No List" w:semiHidden="1" w:unhideWhenUsed="1"/>
     <w:lsdException w:name="Outline List 1" w:semiHidden="1" w:unhideWhenUsed="1"/>
@@ -2402,9 +2503,11 @@
     <w:lsdException w:name="Table Subtle 1" w:semiHidden="1" w:unhideWhenUsed="1"/>
     <w:lsdException w:name="Table Subtle 2" w:semiHidden="1" w:unhideWhenUsed="1"/>
     <w:lsdException w:name="Table Web 1" w:semiHidden="1" w:unhideWhenUsed="1"/>
+    <w:lsdException w:name="Table Web 2" w:semiHidden="1" w:unhideWhenUsed="1"/>
     <w:lsdException w:name="Table Web 3" w:semiHidden="1" w:unhideWhenUsed="1"/>
     <w:lsdException w:name="Balloon Text" w:semiHidden="1" w:unhideWhenUsed="1"/>
     <w:lsdException w:name="Table Grid" w:uiPriority="39"/>
+    <w:lsdException w:name="Table Theme" w:semiHidden="1" w:unhideWhenUsed="1"/>
     <w:lsdException w:name="Placeholder Text" w:semiHidden="1"/>
     <w:lsdException w:name="No Spacing" w:uiPriority="1" w:qFormat="1"/>
     <w:lsdException w:name="Light Shading" w:uiPriority="60"/>
@@ -2625,7 +2728,6 @@
     <w:lsdException w:name="Hashtag" w:semiHidden="1" w:unhideWhenUsed="1"/>
     <w:lsdException w:name="Unresolved Mention" w:semiHidden="1" w:unhideWhenUsed="1"/>
     <w:lsdException w:name="Smart Link" w:semiHidden="1" w:unhideWhenUsed="1"/>
-    <w:lsdException w:name="Smart Link Error" w:semiHidden="1" w:unhideWhenUsed="1"/>
   </w:latentStyles>
   <w:style w:type="paragraph" w:default="1" w:styleId="Normal">
     <w:name w:val="Normal"/>

</xml_diff>